<commit_message>
Wrote 2nd draft for (4.3 Software Interfaces)
</commit_message>
<xml_diff>
--- a/SRS_document/Drafts/4_External_Interface_Requirements/4.3_Software_Interfaces.docx
+++ b/SRS_document/Drafts/4_External_Interface_Requirements/4.3_Software_Interfaces.docx
@@ -111,6 +111,122 @@
         <w:t>, which serves static content without server-side logic. No external APIs or backend services are integrated at this stage.</w:t>
       </w:r>
     </w:p>
+    <w:p/>
+    <w:p>
+      <w:pPr>
+        <w:rPr>
+          <w:b/>
+          <w:bCs/>
+        </w:rPr>
+      </w:pPr>
+      <w:r>
+        <w:rPr>
+          <w:b/>
+          <w:bCs/>
+        </w:rPr>
+        <w:t>Draft 2: Academic Descriptive Style</w:t>
+      </w:r>
+    </w:p>
+    <w:p>
+      <w:pPr>
+        <w:rPr>
+          <w:b/>
+          <w:bCs/>
+        </w:rPr>
+      </w:pPr>
+      <w:r>
+        <w:rPr>
+          <w:b/>
+          <w:bCs/>
+        </w:rPr>
+        <w:t>4.3 Software Interfaces</w:t>
+      </w:r>
+    </w:p>
+    <w:p>
+      <w:r>
+        <w:t>This system is implemented entirely as a front-end web application and does not currently include any backend or database integration.</w:t>
+      </w:r>
+    </w:p>
+    <w:p>
+      <w:r>
+        <w:t>It interfaces with the following software libraries and platforms:</w:t>
+      </w:r>
+    </w:p>
+    <w:p>
+      <w:pPr>
+        <w:numPr>
+          <w:ilvl w:val="0"/>
+          <w:numId w:val="22"/>
+        </w:numPr>
+      </w:pPr>
+      <w:r>
+        <w:rPr>
+          <w:b/>
+          <w:bCs/>
+        </w:rPr>
+        <w:t>Bootstrap 5 RTL</w:t>
+      </w:r>
+      <w:r>
+        <w:t>: Provides responsive UI components and Arabic right-to-left layout support.</w:t>
+      </w:r>
+    </w:p>
+    <w:p>
+      <w:pPr>
+        <w:numPr>
+          <w:ilvl w:val="0"/>
+          <w:numId w:val="22"/>
+        </w:numPr>
+      </w:pPr>
+      <w:r>
+        <w:rPr>
+          <w:b/>
+          <w:bCs/>
+        </w:rPr>
+        <w:t>Font Awesome</w:t>
+      </w:r>
+      <w:r>
+        <w:t>: Enables the use of scalable icons throughout the user interface.</w:t>
+      </w:r>
+    </w:p>
+    <w:p>
+      <w:pPr>
+        <w:numPr>
+          <w:ilvl w:val="0"/>
+          <w:numId w:val="22"/>
+        </w:numPr>
+      </w:pPr>
+      <w:r>
+        <w:rPr>
+          <w:b/>
+          <w:bCs/>
+        </w:rPr>
+        <w:t>HTML5 and CSS3</w:t>
+      </w:r>
+      <w:r>
+        <w:t>: Core web technologies for layout, structure, and styling.</w:t>
+      </w:r>
+    </w:p>
+    <w:p>
+      <w:r>
+        <w:t xml:space="preserve">The application is deployed using </w:t>
+      </w:r>
+      <w:r>
+        <w:rPr>
+          <w:b/>
+          <w:bCs/>
+        </w:rPr>
+        <w:t>GitHub Pages</w:t>
+      </w:r>
+      <w:r>
+        <w:t>, which delivers the site as static content. No API endpoints or external services are used in the current version.</w:t>
+      </w:r>
+    </w:p>
+    <w:p>
+      <w:r>
+        <w:t>Future versions may integrate backend services and databases, which would introduce additional software interfaces.</w:t>
+      </w:r>
+    </w:p>
+    <w:p/>
     <w:p/>
     <w:sectPr>
       <w:pgSz w:w="11906" w:h="16838"/>
@@ -127,6 +243,155 @@
 <file path=word/numbering.xml><?xml version="1.0" encoding="utf-8"?>
 <w:numbering xmlns:wpc="http://schemas.microsoft.com/office/word/2010/wordprocessingCanvas" xmlns:cx="http://schemas.microsoft.com/office/drawing/2014/chartex" xmlns:cx1="http://schemas.microsoft.com/office/drawing/2015/9/8/chartex" xmlns:cx2="http://schemas.microsoft.com/office/drawing/2015/10/21/chartex" xmlns:cx3="http://schemas.microsoft.com/office/drawing/2016/5/9/chartex" xmlns:cx4="http://schemas.microsoft.com/office/drawing/2016/5/10/chartex" xmlns:cx5="http://schemas.microsoft.com/office/drawing/2016/5/11/chartex" xmlns:cx6="http://schemas.microsoft.com/office/drawing/2016/5/12/chartex" xmlns:cx7="http://schemas.microsoft.com/office/drawing/2016/5/13/chartex" xmlns:cx8="http://schemas.microsoft.com/office/drawing/2016/5/14/chartex" xmlns:mc="http://schemas.openxmlformats.org/markup-compatibility/2006" xmlns:aink="http://schemas.microsoft.com/office/drawing/2016/ink" xmlns:am3d="http://schemas.microsoft.com/office/drawing/2017/model3d" xmlns:o="urn:schemas-microsoft-com:office:office" xmlns:r="http://schemas.openxmlformats.org/officeDocument/2006/relationships" xmlns:m="http://schemas.openxmlformats.org/officeDocument/2006/math" xmlns:v="urn:schemas-microsoft-com:vml" xmlns:wp14="http://schemas.microsoft.com/office/word/2010/wordprocessingDrawing" xmlns:wp="http://schemas.openxmlformats.org/drawingml/2006/wordprocessingDrawing" xmlns:w10="urn:schemas-microsoft-com:office:word" xmlns:w="http://schemas.openxmlformats.org/wordprocessingml/2006/main" xmlns:w14="http://schemas.microsoft.com/office/word/2010/wordml" xmlns:w15="http://schemas.microsoft.com/office/word/2012/wordml" xmlns:w16cex="http://schemas.microsoft.com/office/word/2018/wordml/cex" xmlns:w16cid="http://schemas.microsoft.com/office/word/2016/wordml/cid" xmlns:w16="http://schemas.microsoft.com/office/word/2018/wordml" xmlns:w16sdtdh="http://schemas.microsoft.com/office/word/2020/wordml/sdtdatahash" xmlns:w16se="http://schemas.microsoft.com/office/word/2015/wordml/symex" xmlns:wpg="http://schemas.microsoft.com/office/word/2010/wordprocessingGroup" xmlns:wpi="http://schemas.microsoft.com/office/word/2010/wordprocessingInk" xmlns:wne="http://schemas.microsoft.com/office/word/2006/wordml" xmlns:wps="http://schemas.microsoft.com/office/word/2010/wordprocessingShape" mc:Ignorable="w14 w15 w16se w16cid w16 w16cex w16sdtdh wp14">
   <w:abstractNum w:abstractNumId="0" w15:restartNumberingAfterBreak="0">
+    <w:nsid w:val="04236AF1"/>
+    <w:multiLevelType w:val="multilevel"/>
+    <w:tmpl w:val="D2EC37A2"/>
+    <w:lvl w:ilvl="0">
+      <w:start w:val="1"/>
+      <w:numFmt w:val="bullet"/>
+      <w:lvlText w:val=""/>
+      <w:lvlJc w:val="left"/>
+      <w:pPr>
+        <w:tabs>
+          <w:tab w:val="num" w:pos="720"/>
+        </w:tabs>
+        <w:ind w:left="720" w:hanging="360"/>
+      </w:pPr>
+      <w:rPr>
+        <w:rFonts w:ascii="Symbol" w:hAnsi="Symbol" w:hint="default"/>
+        <w:sz w:val="20"/>
+      </w:rPr>
+    </w:lvl>
+    <w:lvl w:ilvl="1" w:tentative="1">
+      <w:start w:val="1"/>
+      <w:numFmt w:val="bullet"/>
+      <w:lvlText w:val="o"/>
+      <w:lvlJc w:val="left"/>
+      <w:pPr>
+        <w:tabs>
+          <w:tab w:val="num" w:pos="1440"/>
+        </w:tabs>
+        <w:ind w:left="1440" w:hanging="360"/>
+      </w:pPr>
+      <w:rPr>
+        <w:rFonts w:ascii="Courier New" w:hAnsi="Courier New" w:hint="default"/>
+        <w:sz w:val="20"/>
+      </w:rPr>
+    </w:lvl>
+    <w:lvl w:ilvl="2" w:tentative="1">
+      <w:start w:val="1"/>
+      <w:numFmt w:val="bullet"/>
+      <w:lvlText w:val=""/>
+      <w:lvlJc w:val="left"/>
+      <w:pPr>
+        <w:tabs>
+          <w:tab w:val="num" w:pos="2160"/>
+        </w:tabs>
+        <w:ind w:left="2160" w:hanging="360"/>
+      </w:pPr>
+      <w:rPr>
+        <w:rFonts w:ascii="Wingdings" w:hAnsi="Wingdings" w:hint="default"/>
+        <w:sz w:val="20"/>
+      </w:rPr>
+    </w:lvl>
+    <w:lvl w:ilvl="3" w:tentative="1">
+      <w:start w:val="1"/>
+      <w:numFmt w:val="bullet"/>
+      <w:lvlText w:val=""/>
+      <w:lvlJc w:val="left"/>
+      <w:pPr>
+        <w:tabs>
+          <w:tab w:val="num" w:pos="2880"/>
+        </w:tabs>
+        <w:ind w:left="2880" w:hanging="360"/>
+      </w:pPr>
+      <w:rPr>
+        <w:rFonts w:ascii="Wingdings" w:hAnsi="Wingdings" w:hint="default"/>
+        <w:sz w:val="20"/>
+      </w:rPr>
+    </w:lvl>
+    <w:lvl w:ilvl="4" w:tentative="1">
+      <w:start w:val="1"/>
+      <w:numFmt w:val="bullet"/>
+      <w:lvlText w:val=""/>
+      <w:lvlJc w:val="left"/>
+      <w:pPr>
+        <w:tabs>
+          <w:tab w:val="num" w:pos="3600"/>
+        </w:tabs>
+        <w:ind w:left="3600" w:hanging="360"/>
+      </w:pPr>
+      <w:rPr>
+        <w:rFonts w:ascii="Wingdings" w:hAnsi="Wingdings" w:hint="default"/>
+        <w:sz w:val="20"/>
+      </w:rPr>
+    </w:lvl>
+    <w:lvl w:ilvl="5" w:tentative="1">
+      <w:start w:val="1"/>
+      <w:numFmt w:val="bullet"/>
+      <w:lvlText w:val=""/>
+      <w:lvlJc w:val="left"/>
+      <w:pPr>
+        <w:tabs>
+          <w:tab w:val="num" w:pos="4320"/>
+        </w:tabs>
+        <w:ind w:left="4320" w:hanging="360"/>
+      </w:pPr>
+      <w:rPr>
+        <w:rFonts w:ascii="Wingdings" w:hAnsi="Wingdings" w:hint="default"/>
+        <w:sz w:val="20"/>
+      </w:rPr>
+    </w:lvl>
+    <w:lvl w:ilvl="6" w:tentative="1">
+      <w:start w:val="1"/>
+      <w:numFmt w:val="bullet"/>
+      <w:lvlText w:val=""/>
+      <w:lvlJc w:val="left"/>
+      <w:pPr>
+        <w:tabs>
+          <w:tab w:val="num" w:pos="5040"/>
+        </w:tabs>
+        <w:ind w:left="5040" w:hanging="360"/>
+      </w:pPr>
+      <w:rPr>
+        <w:rFonts w:ascii="Wingdings" w:hAnsi="Wingdings" w:hint="default"/>
+        <w:sz w:val="20"/>
+      </w:rPr>
+    </w:lvl>
+    <w:lvl w:ilvl="7" w:tentative="1">
+      <w:start w:val="1"/>
+      <w:numFmt w:val="bullet"/>
+      <w:lvlText w:val=""/>
+      <w:lvlJc w:val="left"/>
+      <w:pPr>
+        <w:tabs>
+          <w:tab w:val="num" w:pos="5760"/>
+        </w:tabs>
+        <w:ind w:left="5760" w:hanging="360"/>
+      </w:pPr>
+      <w:rPr>
+        <w:rFonts w:ascii="Wingdings" w:hAnsi="Wingdings" w:hint="default"/>
+        <w:sz w:val="20"/>
+      </w:rPr>
+    </w:lvl>
+    <w:lvl w:ilvl="8" w:tentative="1">
+      <w:start w:val="1"/>
+      <w:numFmt w:val="bullet"/>
+      <w:lvlText w:val=""/>
+      <w:lvlJc w:val="left"/>
+      <w:pPr>
+        <w:tabs>
+          <w:tab w:val="num" w:pos="6480"/>
+        </w:tabs>
+        <w:ind w:left="6480" w:hanging="360"/>
+      </w:pPr>
+      <w:rPr>
+        <w:rFonts w:ascii="Wingdings" w:hAnsi="Wingdings" w:hint="default"/>
+        <w:sz w:val="20"/>
+      </w:rPr>
+    </w:lvl>
+  </w:abstractNum>
+  <w:abstractNum w:abstractNumId="1" w15:restartNumberingAfterBreak="0">
     <w:nsid w:val="1482775B"/>
     <w:multiLevelType w:val="multilevel"/>
     <w:tmpl w:val="0EBA3C40"/>
@@ -221,7 +486,7 @@
       </w:pPr>
     </w:lvl>
   </w:abstractNum>
-  <w:abstractNum w:abstractNumId="1" w15:restartNumberingAfterBreak="0">
+  <w:abstractNum w:abstractNumId="2" w15:restartNumberingAfterBreak="0">
     <w:nsid w:val="29165EA1"/>
     <w:multiLevelType w:val="multilevel"/>
     <w:tmpl w:val="3842A718"/>
@@ -371,67 +636,70 @@
     </w:lvl>
   </w:abstractNum>
   <w:num w:numId="1">
+    <w:abstractNumId w:val="1"/>
+  </w:num>
+  <w:num w:numId="2">
+    <w:abstractNumId w:val="1"/>
+  </w:num>
+  <w:num w:numId="3">
+    <w:abstractNumId w:val="1"/>
+  </w:num>
+  <w:num w:numId="4">
+    <w:abstractNumId w:val="1"/>
+  </w:num>
+  <w:num w:numId="5">
+    <w:abstractNumId w:val="1"/>
+  </w:num>
+  <w:num w:numId="6">
+    <w:abstractNumId w:val="1"/>
+  </w:num>
+  <w:num w:numId="7">
+    <w:abstractNumId w:val="1"/>
+  </w:num>
+  <w:num w:numId="8">
+    <w:abstractNumId w:val="1"/>
+  </w:num>
+  <w:num w:numId="9">
+    <w:abstractNumId w:val="1"/>
+  </w:num>
+  <w:num w:numId="10">
+    <w:abstractNumId w:val="1"/>
+  </w:num>
+  <w:num w:numId="11">
+    <w:abstractNumId w:val="1"/>
+  </w:num>
+  <w:num w:numId="12">
+    <w:abstractNumId w:val="1"/>
+  </w:num>
+  <w:num w:numId="13">
+    <w:abstractNumId w:val="1"/>
+  </w:num>
+  <w:num w:numId="14">
+    <w:abstractNumId w:val="1"/>
+  </w:num>
+  <w:num w:numId="15">
+    <w:abstractNumId w:val="1"/>
+  </w:num>
+  <w:num w:numId="16">
+    <w:abstractNumId w:val="1"/>
+  </w:num>
+  <w:num w:numId="17">
+    <w:abstractNumId w:val="1"/>
+  </w:num>
+  <w:num w:numId="18">
+    <w:abstractNumId w:val="1"/>
+  </w:num>
+  <w:num w:numId="19">
+    <w:abstractNumId w:val="1"/>
+  </w:num>
+  <w:num w:numId="20">
+    <w:abstractNumId w:val="1"/>
+  </w:num>
+  <w:num w:numId="21">
+    <w:abstractNumId w:val="2"/>
+  </w:num>
+  <w:num w:numId="22">
     <w:abstractNumId w:val="0"/>
-  </w:num>
-  <w:num w:numId="2">
-    <w:abstractNumId w:val="0"/>
-  </w:num>
-  <w:num w:numId="3">
-    <w:abstractNumId w:val="0"/>
-  </w:num>
-  <w:num w:numId="4">
-    <w:abstractNumId w:val="0"/>
-  </w:num>
-  <w:num w:numId="5">
-    <w:abstractNumId w:val="0"/>
-  </w:num>
-  <w:num w:numId="6">
-    <w:abstractNumId w:val="0"/>
-  </w:num>
-  <w:num w:numId="7">
-    <w:abstractNumId w:val="0"/>
-  </w:num>
-  <w:num w:numId="8">
-    <w:abstractNumId w:val="0"/>
-  </w:num>
-  <w:num w:numId="9">
-    <w:abstractNumId w:val="0"/>
-  </w:num>
-  <w:num w:numId="10">
-    <w:abstractNumId w:val="0"/>
-  </w:num>
-  <w:num w:numId="11">
-    <w:abstractNumId w:val="0"/>
-  </w:num>
-  <w:num w:numId="12">
-    <w:abstractNumId w:val="0"/>
-  </w:num>
-  <w:num w:numId="13">
-    <w:abstractNumId w:val="0"/>
-  </w:num>
-  <w:num w:numId="14">
-    <w:abstractNumId w:val="0"/>
-  </w:num>
-  <w:num w:numId="15">
-    <w:abstractNumId w:val="0"/>
-  </w:num>
-  <w:num w:numId="16">
-    <w:abstractNumId w:val="0"/>
-  </w:num>
-  <w:num w:numId="17">
-    <w:abstractNumId w:val="0"/>
-  </w:num>
-  <w:num w:numId="18">
-    <w:abstractNumId w:val="0"/>
-  </w:num>
-  <w:num w:numId="19">
-    <w:abstractNumId w:val="0"/>
-  </w:num>
-  <w:num w:numId="20">
-    <w:abstractNumId w:val="0"/>
-  </w:num>
-  <w:num w:numId="21">
-    <w:abstractNumId w:val="1"/>
   </w:num>
 </w:numbering>
 </file>

</xml_diff>

<commit_message>
Deleted drafts (1), Reviewed chosen draft (2) for (4.3 Software Interfaces)
</commit_message>
<xml_diff>
--- a/SRS_document/Drafts/4_External_Interface_Requirements/4.3_Software_Interfaces.docx
+++ b/SRS_document/Drafts/4_External_Interface_Requirements/4.3_Software_Interfaces.docx
@@ -2,165 +2,6 @@
 <file path=word/document.xml><?xml version="1.0" encoding="utf-8"?>
 <w:document xmlns:wpc="http://schemas.microsoft.com/office/word/2010/wordprocessingCanvas" xmlns:cx="http://schemas.microsoft.com/office/drawing/2014/chartex" xmlns:cx1="http://schemas.microsoft.com/office/drawing/2015/9/8/chartex" xmlns:cx2="http://schemas.microsoft.com/office/drawing/2015/10/21/chartex" xmlns:cx3="http://schemas.microsoft.com/office/drawing/2016/5/9/chartex" xmlns:cx4="http://schemas.microsoft.com/office/drawing/2016/5/10/chartex" xmlns:cx5="http://schemas.microsoft.com/office/drawing/2016/5/11/chartex" xmlns:cx6="http://schemas.microsoft.com/office/drawing/2016/5/12/chartex" xmlns:cx7="http://schemas.microsoft.com/office/drawing/2016/5/13/chartex" xmlns:cx8="http://schemas.microsoft.com/office/drawing/2016/5/14/chartex" xmlns:mc="http://schemas.openxmlformats.org/markup-compatibility/2006" xmlns:aink="http://schemas.microsoft.com/office/drawing/2016/ink" xmlns:am3d="http://schemas.microsoft.com/office/drawing/2017/model3d" xmlns:o="urn:schemas-microsoft-com:office:office" xmlns:r="http://schemas.openxmlformats.org/officeDocument/2006/relationships" xmlns:m="http://schemas.openxmlformats.org/officeDocument/2006/math" xmlns:v="urn:schemas-microsoft-com:vml" xmlns:wp14="http://schemas.microsoft.com/office/word/2010/wordprocessingDrawing" xmlns:wp="http://schemas.openxmlformats.org/drawingml/2006/wordprocessingDrawing" xmlns:w10="urn:schemas-microsoft-com:office:word" xmlns:w="http://schemas.openxmlformats.org/wordprocessingml/2006/main" xmlns:w14="http://schemas.microsoft.com/office/word/2010/wordml" xmlns:w15="http://schemas.microsoft.com/office/word/2012/wordml" xmlns:w16cex="http://schemas.microsoft.com/office/word/2018/wordml/cex" xmlns:w16cid="http://schemas.microsoft.com/office/word/2016/wordml/cid" xmlns:w16="http://schemas.microsoft.com/office/word/2018/wordml" xmlns:w16sdtdh="http://schemas.microsoft.com/office/word/2020/wordml/sdtdatahash" xmlns:w16se="http://schemas.microsoft.com/office/word/2015/wordml/symex" xmlns:wpg="http://schemas.microsoft.com/office/word/2010/wordprocessingGroup" xmlns:wpi="http://schemas.microsoft.com/office/word/2010/wordprocessingInk" xmlns:wne="http://schemas.microsoft.com/office/word/2006/wordml" xmlns:wps="http://schemas.microsoft.com/office/word/2010/wordprocessingShape" mc:Ignorable="w14 w15 w16se w16cid w16 w16cex w16sdtdh wp14">
   <w:body>
-    <w:p>
-      <w:pPr>
-        <w:rPr>
-          <w:b/>
-          <w:bCs/>
-        </w:rPr>
-      </w:pPr>
-      <w:r>
-        <w:rPr>
-          <w:b/>
-          <w:bCs/>
-        </w:rPr>
-        <w:t>Draft 1: Concise IEEE Style</w:t>
-      </w:r>
-    </w:p>
-    <w:p>
-      <w:pPr>
-        <w:rPr>
-          <w:b/>
-          <w:bCs/>
-        </w:rPr>
-      </w:pPr>
-      <w:r>
-        <w:rPr>
-          <w:b/>
-          <w:bCs/>
-        </w:rPr>
-        <w:t>4.3 Software Interfaces</w:t>
-      </w:r>
-    </w:p>
-    <w:p>
-      <w:r>
-        <w:rPr>
-          <w:highlight w:val="red"/>
-        </w:rPr>
-        <w:t>The current version of the system is purely front-end and does not interact with any server-side software components or APIs.</w:t>
-      </w:r>
-    </w:p>
-    <w:p>
-      <w:r>
-        <w:rPr>
-          <w:highlight w:val="green"/>
-        </w:rPr>
-        <w:t>The interface utilizes the following front-end libraries and frameworks:</w:t>
-      </w:r>
-    </w:p>
-    <w:p>
-      <w:pPr>
-        <w:numPr>
-          <w:ilvl w:val="0"/>
-          <w:numId w:val="21"/>
-        </w:numPr>
-        <w:rPr>
-          <w:highlight w:val="yellow"/>
-        </w:rPr>
-      </w:pPr>
-      <w:r>
-        <w:rPr>
-          <w:b/>
-          <w:bCs/>
-          <w:highlight w:val="yellow"/>
-        </w:rPr>
-        <w:t>Bootstrap 5 RTL</w:t>
-      </w:r>
-      <w:r>
-        <w:rPr>
-          <w:highlight w:val="yellow"/>
-        </w:rPr>
-        <w:t>: for responsive layout and component styling</w:t>
-      </w:r>
-    </w:p>
-    <w:p>
-      <w:pPr>
-        <w:numPr>
-          <w:ilvl w:val="0"/>
-          <w:numId w:val="21"/>
-        </w:numPr>
-        <w:rPr>
-          <w:highlight w:val="yellow"/>
-        </w:rPr>
-      </w:pPr>
-      <w:r>
-        <w:rPr>
-          <w:b/>
-          <w:bCs/>
-          <w:highlight w:val="yellow"/>
-        </w:rPr>
-        <w:t>Font Awesome</w:t>
-      </w:r>
-      <w:r>
-        <w:rPr>
-          <w:highlight w:val="yellow"/>
-        </w:rPr>
-        <w:t>: for iconography</w:t>
-      </w:r>
-    </w:p>
-    <w:p>
-      <w:pPr>
-        <w:numPr>
-          <w:ilvl w:val="0"/>
-          <w:numId w:val="21"/>
-        </w:numPr>
-        <w:rPr>
-          <w:highlight w:val="yellow"/>
-        </w:rPr>
-      </w:pPr>
-      <w:r>
-        <w:rPr>
-          <w:b/>
-          <w:bCs/>
-          <w:highlight w:val="yellow"/>
-        </w:rPr>
-        <w:t>HTML5/CSS3</w:t>
-      </w:r>
-      <w:r>
-        <w:rPr>
-          <w:highlight w:val="yellow"/>
-        </w:rPr>
-        <w:t>: for structure and presentation</w:t>
-      </w:r>
-    </w:p>
-    <w:p>
-      <w:r>
-        <w:rPr>
-          <w:highlight w:val="red"/>
-        </w:rPr>
-        <w:t xml:space="preserve">The system is hosted on </w:t>
-      </w:r>
-      <w:r>
-        <w:rPr>
-          <w:b/>
-          <w:bCs/>
-          <w:highlight w:val="red"/>
-        </w:rPr>
-        <w:t>GitHub Pages</w:t>
-      </w:r>
-      <w:r>
-        <w:rPr>
-          <w:highlight w:val="red"/>
-        </w:rPr>
-        <w:t>, which serves static content without server-side logic. No external APIs or backend services are integrated at this stage.</w:t>
-      </w:r>
-    </w:p>
-    <w:p/>
-    <w:p>
-      <w:pPr>
-        <w:rPr>
-          <w:b/>
-          <w:bCs/>
-        </w:rPr>
-      </w:pPr>
-      <w:r>
-        <w:rPr>
-          <w:b/>
-          <w:bCs/>
-        </w:rPr>
-        <w:t>Draft 2: Academic Descriptive Style</w:t>
-      </w:r>
-    </w:p>
     <w:p>
       <w:pPr>
         <w:rPr>
@@ -1396,6 +1237,7 @@
   <w:style w:type="character" w:default="1" w:styleId="DefaultParagraphFont">
     <w:name w:val="Default Paragraph Font"/>
     <w:uiPriority w:val="1"/>
+    <w:semiHidden/>
     <w:unhideWhenUsed/>
   </w:style>
   <w:style w:type="table" w:default="1" w:styleId="TableNormal">

</xml_diff>